<commit_message>
almost complete parser for the template data
also updated the docx file as an example - I'll get around to creating
the template eventually
</commit_message>
<xml_diff>
--- a/look-at-this.docx
+++ b/look-at-this.docx
@@ -4,6 +4,18 @@
   <w:body>
     <w:p>
       <w:pPr>
+        <w:pStyle w:val="Heading1"/>
+        <w:spacing w:before="240" w:after="120"/>
+        <w:ind w:hanging="0" w:left="0"/>
+        <w:rPr/>
+      </w:pPr>
+      <w:r>
+        <w:rPr/>
+        <w:t>Meeting Notes Template</w:t>
+      </w:r>
+    </w:p>
+    <w:p>
+      <w:pPr>
         <w:pStyle w:val="Normal"/>
         <w:bidi w:val="0"/>
         <w:jc w:val="center"/>
@@ -21,7 +33,7 @@
           <w:color w:val="000000"/>
           <w:sz w:val="40"/>
         </w:rPr>
-        <w:t>I changed this – Amogus</w:t>
+        <w:t>01.01.2010</w:t>
       </w:r>
     </w:p>
     <w:p>
@@ -43,6 +55,71 @@
           <w:color w:val="000000"/>
           <w:sz w:val="40"/>
         </w:rPr>
+      </w:r>
+    </w:p>
+    <w:p>
+      <w:pPr>
+        <w:pStyle w:val="Heading1"/>
+        <w:ind w:hanging="0" w:left="0"/>
+        <w:rPr/>
+      </w:pPr>
+      <w:r>
+        <w:rPr/>
+        <w:t>Attendees</w:t>
+      </w:r>
+    </w:p>
+    <w:p>
+      <w:pPr>
+        <w:pStyle w:val="Normal"/>
+        <w:bidi w:val="0"/>
+        <w:jc w:val="center"/>
+        <w:rPr>
+          <w:rFonts w:ascii="Courier" w:hAnsi="Courier" w:eastAsia="Courier" w:cs="Courier"/>
+          <w:b/>
+          <w:color w:val="000000"/>
+          <w:sz w:val="40"/>
+        </w:rPr>
+      </w:pPr>
+      <w:r>
+        <w:rPr>
+          <w:rFonts w:eastAsia="Courier" w:cs="Courier" w:ascii="Courier" w:hAnsi="Courier"/>
+          <w:b/>
+          <w:color w:val="000000"/>
+          <w:sz w:val="40"/>
+        </w:rPr>
+        <w:t>ben, bon,bum</w:t>
+      </w:r>
+    </w:p>
+    <w:p>
+      <w:pPr>
+        <w:pStyle w:val="Normal"/>
+        <w:bidi w:val="0"/>
+        <w:jc w:val="center"/>
+        <w:rPr>
+          <w:rFonts w:ascii="Courier" w:hAnsi="Courier" w:eastAsia="Courier" w:cs="Courier"/>
+          <w:b/>
+          <w:color w:val="000000"/>
+          <w:sz w:val="40"/>
+        </w:rPr>
+      </w:pPr>
+      <w:r>
+        <w:rPr>
+          <w:rFonts w:eastAsia="Courier" w:cs="Courier" w:ascii="Courier" w:hAnsi="Courier"/>
+          <w:b/>
+          <w:color w:val="000000"/>
+          <w:sz w:val="40"/>
+        </w:rPr>
+      </w:r>
+    </w:p>
+    <w:p>
+      <w:pPr>
+        <w:pStyle w:val="Heading1"/>
+        <w:ind w:hanging="0" w:left="0"/>
+        <w:rPr/>
+      </w:pPr>
+      <w:r>
+        <w:rPr/>
+        <w:t>Agenda Items</w:t>
       </w:r>
     </w:p>
     <w:p>
@@ -53,7 +130,7 @@
           <w:numId w:val="2"/>
         </w:numPr>
         <w:bidi w:val="0"/>
-        <w:jc w:val="left"/>
+        <w:jc w:val="center"/>
         <w:rPr>
           <w:rFonts w:ascii="Courier" w:hAnsi="Courier" w:eastAsia="Courier" w:cs="Courier"/>
           <w:b/>
@@ -68,7 +145,61 @@
           <w:color w:val="000000"/>
           <w:sz w:val="40"/>
         </w:rPr>
-        <w:t>first bp</w:t>
+        <w:t>serious list item</w:t>
+      </w:r>
+    </w:p>
+    <w:p>
+      <w:pPr>
+        <w:pStyle w:val="Normal"/>
+        <w:bidi w:val="0"/>
+        <w:jc w:val="center"/>
+        <w:rPr>
+          <w:rFonts w:ascii="Courier" w:hAnsi="Courier" w:eastAsia="Courier" w:cs="Courier"/>
+          <w:b/>
+          <w:color w:val="000000"/>
+          <w:sz w:val="40"/>
+        </w:rPr>
+      </w:pPr>
+      <w:r>
+        <w:rPr>
+          <w:rFonts w:eastAsia="Courier" w:cs="Courier" w:ascii="Courier" w:hAnsi="Courier"/>
+          <w:b/>
+          <w:color w:val="000000"/>
+          <w:sz w:val="40"/>
+        </w:rPr>
+        <w:t>non-list-item :[</w:t>
+      </w:r>
+    </w:p>
+    <w:p>
+      <w:pPr>
+        <w:pStyle w:val="Normal"/>
+        <w:bidi w:val="0"/>
+        <w:jc w:val="center"/>
+        <w:rPr>
+          <w:rFonts w:ascii="Courier" w:hAnsi="Courier" w:eastAsia="Courier" w:cs="Courier"/>
+          <w:b/>
+          <w:color w:val="000000"/>
+          <w:sz w:val="40"/>
+        </w:rPr>
+      </w:pPr>
+      <w:r>
+        <w:rPr>
+          <w:rFonts w:eastAsia="Courier" w:cs="Courier" w:ascii="Courier" w:hAnsi="Courier"/>
+          <w:b/>
+          <w:color w:val="000000"/>
+          <w:sz w:val="40"/>
+        </w:rPr>
+      </w:r>
+    </w:p>
+    <w:p>
+      <w:pPr>
+        <w:pStyle w:val="Heading1"/>
+        <w:ind w:hanging="0" w:left="0"/>
+        <w:rPr/>
+      </w:pPr>
+      <w:r>
+        <w:rPr/>
+        <w:t>Tasks</w:t>
       </w:r>
     </w:p>
     <w:p>
@@ -76,10 +207,10 @@
         <w:pStyle w:val="Normal"/>
         <w:numPr>
           <w:ilvl w:val="0"/>
-          <w:numId w:val="2"/>
+          <w:numId w:val="3"/>
         </w:numPr>
         <w:bidi w:val="0"/>
-        <w:jc w:val="left"/>
+        <w:jc w:val="center"/>
         <w:rPr>
           <w:rFonts w:ascii="Courier" w:hAnsi="Courier" w:eastAsia="Courier" w:cs="Courier"/>
           <w:b/>
@@ -94,7 +225,7 @@
           <w:color w:val="000000"/>
           <w:sz w:val="40"/>
         </w:rPr>
-        <w:t xml:space="preserve">second bp </w:t>
+        <w:t>bullet hihiaha</w:t>
       </w:r>
     </w:p>
     <w:p>
@@ -102,10 +233,10 @@
         <w:pStyle w:val="Normal"/>
         <w:numPr>
           <w:ilvl w:val="0"/>
-          <w:numId w:val="2"/>
+          <w:numId w:val="3"/>
         </w:numPr>
         <w:bidi w:val="0"/>
-        <w:jc w:val="left"/>
+        <w:jc w:val="center"/>
         <w:rPr>
           <w:rFonts w:ascii="Courier" w:hAnsi="Courier" w:eastAsia="Courier" w:cs="Courier"/>
           <w:b/>
@@ -120,7 +251,29 @@
           <w:color w:val="000000"/>
           <w:sz w:val="40"/>
         </w:rPr>
-        <w:t>what am I doing</w:t>
+        <w:t>noch ein bullet</w:t>
+      </w:r>
+    </w:p>
+    <w:p>
+      <w:pPr>
+        <w:pStyle w:val="Normal"/>
+        <w:bidi w:val="0"/>
+        <w:jc w:val="center"/>
+        <w:rPr>
+          <w:rFonts w:ascii="Courier" w:hAnsi="Courier" w:eastAsia="Courier" w:cs="Courier"/>
+          <w:b/>
+          <w:color w:val="000000"/>
+          <w:sz w:val="40"/>
+        </w:rPr>
+      </w:pPr>
+      <w:r>
+        <w:rPr>
+          <w:rFonts w:eastAsia="Courier" w:cs="Courier" w:ascii="Courier" w:hAnsi="Courier"/>
+          <w:b/>
+          <w:color w:val="000000"/>
+          <w:sz w:val="40"/>
+        </w:rPr>
+        <w:t>und hier normaler text</w:t>
       </w:r>
     </w:p>
     <w:sectPr>
@@ -141,6 +294,7 @@
   <w:abstractNum w:abstractNumId="1">
     <w:lvl w:ilvl="0">
       <w:start w:val="1"/>
+      <w:pStyle w:val="Heading1"/>
       <w:numFmt w:val="none"/>
       <w:suff w:val="nothing"/>
       <w:lvlText w:val=""/>
@@ -258,6 +412,143 @@
     </w:lvl>
   </w:abstractNum>
   <w:abstractNum w:abstractNumId="2">
+    <w:lvl w:ilvl="0">
+      <w:start w:val="1"/>
+      <w:numFmt w:val="bullet"/>
+      <w:lvlText w:val=""/>
+      <w:lvlJc w:val="left"/>
+      <w:pPr>
+        <w:tabs>
+          <w:tab w:val="num" w:pos="720"/>
+        </w:tabs>
+        <w:ind w:left="720" w:hanging="360"/>
+      </w:pPr>
+      <w:rPr>
+        <w:rFonts w:ascii="Symbol" w:hAnsi="Symbol" w:cs="Symbol" w:hint="default"/>
+      </w:rPr>
+    </w:lvl>
+    <w:lvl w:ilvl="1">
+      <w:start w:val="1"/>
+      <w:numFmt w:val="bullet"/>
+      <w:lvlText w:val=""/>
+      <w:lvlJc w:val="left"/>
+      <w:pPr>
+        <w:tabs>
+          <w:tab w:val="num" w:pos="1080"/>
+        </w:tabs>
+        <w:ind w:left="1080" w:hanging="360"/>
+      </w:pPr>
+      <w:rPr>
+        <w:rFonts w:ascii="Symbol" w:hAnsi="Symbol" w:cs="Symbol" w:hint="default"/>
+      </w:rPr>
+    </w:lvl>
+    <w:lvl w:ilvl="2">
+      <w:start w:val="1"/>
+      <w:numFmt w:val="bullet"/>
+      <w:lvlText w:val=""/>
+      <w:lvlJc w:val="left"/>
+      <w:pPr>
+        <w:tabs>
+          <w:tab w:val="num" w:pos="1440"/>
+        </w:tabs>
+        <w:ind w:left="1440" w:hanging="360"/>
+      </w:pPr>
+      <w:rPr>
+        <w:rFonts w:ascii="Symbol" w:hAnsi="Symbol" w:cs="Symbol" w:hint="default"/>
+      </w:rPr>
+    </w:lvl>
+    <w:lvl w:ilvl="3">
+      <w:start w:val="1"/>
+      <w:numFmt w:val="bullet"/>
+      <w:lvlText w:val=""/>
+      <w:lvlJc w:val="left"/>
+      <w:pPr>
+        <w:tabs>
+          <w:tab w:val="num" w:pos="1800"/>
+        </w:tabs>
+        <w:ind w:left="1800" w:hanging="360"/>
+      </w:pPr>
+      <w:rPr>
+        <w:rFonts w:ascii="Symbol" w:hAnsi="Symbol" w:cs="Symbol" w:hint="default"/>
+      </w:rPr>
+    </w:lvl>
+    <w:lvl w:ilvl="4">
+      <w:start w:val="1"/>
+      <w:numFmt w:val="bullet"/>
+      <w:lvlText w:val=""/>
+      <w:lvlJc w:val="left"/>
+      <w:pPr>
+        <w:tabs>
+          <w:tab w:val="num" w:pos="2160"/>
+        </w:tabs>
+        <w:ind w:left="2160" w:hanging="360"/>
+      </w:pPr>
+      <w:rPr>
+        <w:rFonts w:ascii="Symbol" w:hAnsi="Symbol" w:cs="Symbol" w:hint="default"/>
+      </w:rPr>
+    </w:lvl>
+    <w:lvl w:ilvl="5">
+      <w:start w:val="1"/>
+      <w:numFmt w:val="bullet"/>
+      <w:lvlText w:val=""/>
+      <w:lvlJc w:val="left"/>
+      <w:pPr>
+        <w:tabs>
+          <w:tab w:val="num" w:pos="2520"/>
+        </w:tabs>
+        <w:ind w:left="2520" w:hanging="360"/>
+      </w:pPr>
+      <w:rPr>
+        <w:rFonts w:ascii="Symbol" w:hAnsi="Symbol" w:cs="Symbol" w:hint="default"/>
+      </w:rPr>
+    </w:lvl>
+    <w:lvl w:ilvl="6">
+      <w:start w:val="1"/>
+      <w:numFmt w:val="bullet"/>
+      <w:lvlText w:val=""/>
+      <w:lvlJc w:val="left"/>
+      <w:pPr>
+        <w:tabs>
+          <w:tab w:val="num" w:pos="2880"/>
+        </w:tabs>
+        <w:ind w:left="2880" w:hanging="360"/>
+      </w:pPr>
+      <w:rPr>
+        <w:rFonts w:ascii="Symbol" w:hAnsi="Symbol" w:cs="Symbol" w:hint="default"/>
+      </w:rPr>
+    </w:lvl>
+    <w:lvl w:ilvl="7">
+      <w:start w:val="1"/>
+      <w:numFmt w:val="bullet"/>
+      <w:lvlText w:val=""/>
+      <w:lvlJc w:val="left"/>
+      <w:pPr>
+        <w:tabs>
+          <w:tab w:val="num" w:pos="3240"/>
+        </w:tabs>
+        <w:ind w:left="3240" w:hanging="360"/>
+      </w:pPr>
+      <w:rPr>
+        <w:rFonts w:ascii="Symbol" w:hAnsi="Symbol" w:cs="Symbol" w:hint="default"/>
+      </w:rPr>
+    </w:lvl>
+    <w:lvl w:ilvl="8">
+      <w:start w:val="1"/>
+      <w:numFmt w:val="bullet"/>
+      <w:lvlText w:val=""/>
+      <w:lvlJc w:val="left"/>
+      <w:pPr>
+        <w:tabs>
+          <w:tab w:val="num" w:pos="3600"/>
+        </w:tabs>
+        <w:ind w:left="3600" w:hanging="360"/>
+      </w:pPr>
+      <w:rPr>
+        <w:rFonts w:ascii="Symbol" w:hAnsi="Symbol" w:cs="Symbol" w:hint="default"/>
+      </w:rPr>
+    </w:lvl>
+  </w:abstractNum>
+  <w:abstractNum w:abstractNumId="3">
     <w:lvl w:ilvl="0">
       <w:start w:val="1"/>
       <w:numFmt w:val="bullet"/>
@@ -399,6 +690,9 @@
   </w:num>
   <w:num w:numId="2">
     <w:abstractNumId w:val="2"/>
+  </w:num>
+  <w:num w:numId="3">
+    <w:abstractNumId w:val="3"/>
   </w:num>
 </w:numbering>
 </file>
@@ -426,7 +720,10 @@
     <w:qFormat/>
     <w:pPr>
       <w:widowControl w:val="false"/>
+      <w:suppressAutoHyphens w:val="true"/>
       <w:bidi w:val="0"/>
+      <w:spacing w:before="0" w:after="0"/>
+      <w:jc w:val="left"/>
     </w:pPr>
     <w:rPr>
       <w:rFonts w:ascii="Calibri" w:hAnsi="Calibri" w:eastAsia="Unifont" w:cs="FreeSans"/>
@@ -435,6 +732,33 @@
       <w:sz w:val="22"/>
       <w:szCs w:val="24"/>
       <w:lang w:val="en-US" w:eastAsia="zh-CN" w:bidi="hi-IN"/>
+    </w:rPr>
+  </w:style>
+  <w:style w:type="paragraph" w:styleId="Heading1">
+    <w:name w:val="heading 1"/>
+    <w:basedOn w:val="Heading"/>
+    <w:next w:val="BodyText"/>
+    <w:qFormat/>
+    <w:pPr>
+      <w:numPr>
+        <w:ilvl w:val="0"/>
+        <w:numId w:val="1"/>
+      </w:numPr>
+      <w:spacing w:before="240" w:after="120"/>
+      <w:outlineLvl w:val="0"/>
+    </w:pPr>
+    <w:rPr>
+      <w:b/>
+      <w:bCs/>
+      <w:sz w:val="36"/>
+      <w:szCs w:val="36"/>
+    </w:rPr>
+  </w:style>
+  <w:style w:type="character" w:styleId="Bulletsuser">
+    <w:name w:val="Bullets (user)"/>
+    <w:qFormat/>
+    <w:rPr>
+      <w:rFonts w:ascii="OpenSymbol" w:hAnsi="OpenSymbol" w:eastAsia="OpenSymbol" w:cs="OpenSymbol"/>
     </w:rPr>
   </w:style>
   <w:style w:type="character" w:styleId="Bullets">

</xml_diff>